<commit_message>
Add sodbust field to 026 form loop
</commit_message>
<xml_diff>
--- a/HEL/SUPPORT/Templates/CPA_026_HELC_Template.docx
+++ b/HEL/SUPPORT/Templates/CPA_026_HELC_Template.docx
@@ -1367,6 +1367,12 @@
                 <w:noProof w:val="0"/>
               </w:rPr>
             </w:pPr>
+            <w:r>
+              <w:rPr>
+                <w:noProof w:val="0"/>
+              </w:rPr>
+              <w:t>{{ row[‘sodbust’] }}</w:t>
+            </w:r>
           </w:p>
         </w:tc>
         <w:tc>
@@ -4209,6 +4215,12 @@
 </file>
 
 <file path=customXml/item1.xml><?xml version="1.0" encoding="utf-8"?>
+<p:properties xmlns:p="http://schemas.microsoft.com/office/2006/metadata/properties" xmlns:xsi="http://www.w3.org/2001/XMLSchema-instance" xmlns:pc="http://schemas.microsoft.com/office/infopath/2007/PartnerControls">
+  <documentManagement/>
+</p:properties>
+</file>
+
+<file path=customXml/item2.xml><?xml version="1.0" encoding="utf-8"?>
 <ct:contentTypeSchema xmlns:ct="http://schemas.microsoft.com/office/2006/metadata/contentType" xmlns:ma="http://schemas.microsoft.com/office/2006/metadata/properties/metaAttributes" ct:_="" ma:_="" ma:contentTypeName="Document" ma:contentTypeID="0x010100B118E96491D53C4CB989A60BE9D2D8A3" ma:contentTypeVersion="1" ma:contentTypeDescription="Create a new document." ma:contentTypeScope="" ma:versionID="d24534a43eb3715cef82e242f4ae5c7e">
   <xsd:schema xmlns:xsd="http://www.w3.org/2001/XMLSchema" xmlns:xs="http://www.w3.org/2001/XMLSchema" xmlns:p="http://schemas.microsoft.com/office/2006/metadata/properties" targetNamespace="http://schemas.microsoft.com/office/2006/metadata/properties" ma:root="true" ma:fieldsID="65be23c65578221b5c50fdc20cf0be97">
     <xsd:element name="properties">
@@ -4322,17 +4334,7 @@
 </ct:contentTypeSchema>
 </file>
 
-<file path=customXml/item2.xml><?xml version="1.0" encoding="utf-8"?>
-<p:properties xmlns:p="http://schemas.microsoft.com/office/2006/metadata/properties" xmlns:xsi="http://www.w3.org/2001/XMLSchema-instance" xmlns:pc="http://schemas.microsoft.com/office/infopath/2007/PartnerControls">
-  <documentManagement/>
-</p:properties>
-</file>
-
 <file path=customXml/item3.xml><?xml version="1.0" encoding="utf-8"?>
-<b:Sources xmlns:b="http://schemas.openxmlformats.org/officeDocument/2006/bibliography" xmlns="http://schemas.openxmlformats.org/officeDocument/2006/bibliography" SelectedStyle="\APA.XSL" StyleName="APA"/>
-</file>
-
-<file path=customXml/item4.xml><?xml version="1.0" encoding="utf-8"?>
 <?mso-contentType ?>
 <FormTemplates xmlns="http://schemas.microsoft.com/sharepoint/v3/contenttype/forms">
   <Display>DocumentLibraryForm</Display>
@@ -4341,7 +4343,20 @@
 </FormTemplates>
 </file>
 
+<file path=customXml/item4.xml><?xml version="1.0" encoding="utf-8"?>
+<b:Sources xmlns:b="http://schemas.openxmlformats.org/officeDocument/2006/bibliography" xmlns="http://schemas.openxmlformats.org/officeDocument/2006/bibliography" SelectedStyle="\APA.XSL" StyleName="APA"/>
+</file>
+
 <file path=customXml/itemProps1.xml><?xml version="1.0" encoding="utf-8"?>
+<ds:datastoreItem xmlns:ds="http://schemas.openxmlformats.org/officeDocument/2006/customXml" ds:itemID="{327A45DB-A2D4-4A53-A577-FBDDD37F9A13}">
+  <ds:schemaRefs>
+    <ds:schemaRef ds:uri="http://schemas.microsoft.com/office/2006/metadata/properties"/>
+    <ds:schemaRef ds:uri="http://schemas.microsoft.com/office/infopath/2007/PartnerControls"/>
+  </ds:schemaRefs>
+</ds:datastoreItem>
+</file>
+
+<file path=customXml/itemProps2.xml><?xml version="1.0" encoding="utf-8"?>
 <ds:datastoreItem xmlns:ds="http://schemas.openxmlformats.org/officeDocument/2006/customXml" ds:itemID="{E694EA85-46CE-4CD6-8DFD-480DC87DB4B3}">
   <ds:schemaRefs>
     <ds:schemaRef ds:uri="http://schemas.microsoft.com/office/2006/metadata/contentType"/>
@@ -4357,27 +4372,18 @@
 </ds:datastoreItem>
 </file>
 
-<file path=customXml/itemProps2.xml><?xml version="1.0" encoding="utf-8"?>
-<ds:datastoreItem xmlns:ds="http://schemas.openxmlformats.org/officeDocument/2006/customXml" ds:itemID="{327A45DB-A2D4-4A53-A577-FBDDD37F9A13}">
+<file path=customXml/itemProps3.xml><?xml version="1.0" encoding="utf-8"?>
+<ds:datastoreItem xmlns:ds="http://schemas.openxmlformats.org/officeDocument/2006/customXml" ds:itemID="{D99592BF-3201-4398-B0B4-439720EF204E}">
   <ds:schemaRefs>
-    <ds:schemaRef ds:uri="http://schemas.microsoft.com/office/2006/metadata/properties"/>
-    <ds:schemaRef ds:uri="http://schemas.microsoft.com/office/infopath/2007/PartnerControls"/>
+    <ds:schemaRef ds:uri="http://schemas.microsoft.com/sharepoint/v3/contenttype/forms"/>
   </ds:schemaRefs>
 </ds:datastoreItem>
 </file>
 
-<file path=customXml/itemProps3.xml><?xml version="1.0" encoding="utf-8"?>
+<file path=customXml/itemProps4.xml><?xml version="1.0" encoding="utf-8"?>
 <ds:datastoreItem xmlns:ds="http://schemas.openxmlformats.org/officeDocument/2006/customXml" ds:itemID="{09BE65D1-4390-405B-8CC0-4145DA870673}">
   <ds:schemaRefs>
     <ds:schemaRef ds:uri="http://schemas.openxmlformats.org/officeDocument/2006/bibliography"/>
   </ds:schemaRefs>
 </ds:datastoreItem>
-</file>
-
-<file path=customXml/itemProps4.xml><?xml version="1.0" encoding="utf-8"?>
-<ds:datastoreItem xmlns:ds="http://schemas.openxmlformats.org/officeDocument/2006/customXml" ds:itemID="{D99592BF-3201-4398-B0B4-439720EF204E}">
-  <ds:schemaRefs>
-    <ds:schemaRef ds:uri="http://schemas.microsoft.com/sharepoint/v3/contenttype/forms"/>
-  </ds:schemaRefs>
-</ds:datastoreItem>
 </file>
</xml_diff>

<commit_message>
Fix typo in 026 form - section 9 change 'no' to 'not'
</commit_message>
<xml_diff>
--- a/HEL/SUPPORT/Templates/CPA_026_HELC_Template.docx
+++ b/HEL/SUPPORT/Templates/CPA_026_HELC_Template.docx
@@ -805,7 +805,21 @@
           <w:bCs/>
           <w:noProof w:val="0"/>
         </w:rPr>
-        <w:t>If a field is not listed, no determination was made at this time.  Contact the Farm Service Agency for previously determined HEL status of fields no listed below.  In order to be eligible for most USDA program benefits, a person must be implementing a conservation plan or using an approved conservation system on all HEL fields.  Fields that are not highly erodible (NHEL) do not require implementation of an approved conservation system.</w:t>
+        <w:t>If a field is not listed, no determination was made at this time.  Contact the Farm Service Agency for previously determined HEL status of fields no</w:t>
+      </w:r>
+      <w:r>
+        <w:rPr>
+          <w:bCs/>
+          <w:noProof w:val="0"/>
+        </w:rPr>
+        <w:t>t</w:t>
+      </w:r>
+      <w:r>
+        <w:rPr>
+          <w:bCs/>
+          <w:noProof w:val="0"/>
+        </w:rPr>
+        <w:t xml:space="preserve"> listed below.  In order to be eligible for most USDA program benefits, a person must be implementing a conservation plan or using an approved conservation system on all HEL fields.  Fields that are not highly erodible (NHEL) do not require implementation of an approved conservation system.</w:t>
       </w:r>
     </w:p>
     <w:tbl>
@@ -4215,12 +4229,6 @@
 </file>
 
 <file path=customXml/item1.xml><?xml version="1.0" encoding="utf-8"?>
-<p:properties xmlns:p="http://schemas.microsoft.com/office/2006/metadata/properties" xmlns:xsi="http://www.w3.org/2001/XMLSchema-instance" xmlns:pc="http://schemas.microsoft.com/office/infopath/2007/PartnerControls">
-  <documentManagement/>
-</p:properties>
-</file>
-
-<file path=customXml/item2.xml><?xml version="1.0" encoding="utf-8"?>
 <ct:contentTypeSchema xmlns:ct="http://schemas.microsoft.com/office/2006/metadata/contentType" xmlns:ma="http://schemas.microsoft.com/office/2006/metadata/properties/metaAttributes" ct:_="" ma:_="" ma:contentTypeName="Document" ma:contentTypeID="0x010100B118E96491D53C4CB989A60BE9D2D8A3" ma:contentTypeVersion="1" ma:contentTypeDescription="Create a new document." ma:contentTypeScope="" ma:versionID="d24534a43eb3715cef82e242f4ae5c7e">
   <xsd:schema xmlns:xsd="http://www.w3.org/2001/XMLSchema" xmlns:xs="http://www.w3.org/2001/XMLSchema" xmlns:p="http://schemas.microsoft.com/office/2006/metadata/properties" targetNamespace="http://schemas.microsoft.com/office/2006/metadata/properties" ma:root="true" ma:fieldsID="65be23c65578221b5c50fdc20cf0be97">
     <xsd:element name="properties">
@@ -4334,7 +4342,17 @@
 </ct:contentTypeSchema>
 </file>
 
+<file path=customXml/item2.xml><?xml version="1.0" encoding="utf-8"?>
+<p:properties xmlns:p="http://schemas.microsoft.com/office/2006/metadata/properties" xmlns:xsi="http://www.w3.org/2001/XMLSchema-instance" xmlns:pc="http://schemas.microsoft.com/office/infopath/2007/PartnerControls">
+  <documentManagement/>
+</p:properties>
+</file>
+
 <file path=customXml/item3.xml><?xml version="1.0" encoding="utf-8"?>
+<b:Sources xmlns:b="http://schemas.openxmlformats.org/officeDocument/2006/bibliography" xmlns="http://schemas.openxmlformats.org/officeDocument/2006/bibliography" SelectedStyle="\APA.XSL" StyleName="APA"/>
+</file>
+
+<file path=customXml/item4.xml><?xml version="1.0" encoding="utf-8"?>
 <?mso-contentType ?>
 <FormTemplates xmlns="http://schemas.microsoft.com/sharepoint/v3/contenttype/forms">
   <Display>DocumentLibraryForm</Display>
@@ -4343,20 +4361,7 @@
 </FormTemplates>
 </file>
 
-<file path=customXml/item4.xml><?xml version="1.0" encoding="utf-8"?>
-<b:Sources xmlns:b="http://schemas.openxmlformats.org/officeDocument/2006/bibliography" xmlns="http://schemas.openxmlformats.org/officeDocument/2006/bibliography" SelectedStyle="\APA.XSL" StyleName="APA"/>
-</file>
-
 <file path=customXml/itemProps1.xml><?xml version="1.0" encoding="utf-8"?>
-<ds:datastoreItem xmlns:ds="http://schemas.openxmlformats.org/officeDocument/2006/customXml" ds:itemID="{327A45DB-A2D4-4A53-A577-FBDDD37F9A13}">
-  <ds:schemaRefs>
-    <ds:schemaRef ds:uri="http://schemas.microsoft.com/office/2006/metadata/properties"/>
-    <ds:schemaRef ds:uri="http://schemas.microsoft.com/office/infopath/2007/PartnerControls"/>
-  </ds:schemaRefs>
-</ds:datastoreItem>
-</file>
-
-<file path=customXml/itemProps2.xml><?xml version="1.0" encoding="utf-8"?>
 <ds:datastoreItem xmlns:ds="http://schemas.openxmlformats.org/officeDocument/2006/customXml" ds:itemID="{E694EA85-46CE-4CD6-8DFD-480DC87DB4B3}">
   <ds:schemaRefs>
     <ds:schemaRef ds:uri="http://schemas.microsoft.com/office/2006/metadata/contentType"/>
@@ -4372,18 +4377,27 @@
 </ds:datastoreItem>
 </file>
 
+<file path=customXml/itemProps2.xml><?xml version="1.0" encoding="utf-8"?>
+<ds:datastoreItem xmlns:ds="http://schemas.openxmlformats.org/officeDocument/2006/customXml" ds:itemID="{327A45DB-A2D4-4A53-A577-FBDDD37F9A13}">
+  <ds:schemaRefs>
+    <ds:schemaRef ds:uri="http://schemas.microsoft.com/office/2006/metadata/properties"/>
+    <ds:schemaRef ds:uri="http://schemas.microsoft.com/office/infopath/2007/PartnerControls"/>
+  </ds:schemaRefs>
+</ds:datastoreItem>
+</file>
+
 <file path=customXml/itemProps3.xml><?xml version="1.0" encoding="utf-8"?>
+<ds:datastoreItem xmlns:ds="http://schemas.openxmlformats.org/officeDocument/2006/customXml" ds:itemID="{09BE65D1-4390-405B-8CC0-4145DA870673}">
+  <ds:schemaRefs>
+    <ds:schemaRef ds:uri="http://schemas.openxmlformats.org/officeDocument/2006/bibliography"/>
+  </ds:schemaRefs>
+</ds:datastoreItem>
+</file>
+
+<file path=customXml/itemProps4.xml><?xml version="1.0" encoding="utf-8"?>
 <ds:datastoreItem xmlns:ds="http://schemas.openxmlformats.org/officeDocument/2006/customXml" ds:itemID="{D99592BF-3201-4398-B0B4-439720EF204E}">
   <ds:schemaRefs>
     <ds:schemaRef ds:uri="http://schemas.microsoft.com/sharepoint/v3/contenttype/forms"/>
   </ds:schemaRefs>
 </ds:datastoreItem>
-</file>
-
-<file path=customXml/itemProps4.xml><?xml version="1.0" encoding="utf-8"?>
-<ds:datastoreItem xmlns:ds="http://schemas.openxmlformats.org/officeDocument/2006/customXml" ds:itemID="{09BE65D1-4390-405B-8CC0-4145DA870673}">
-  <ds:schemaRefs>
-    <ds:schemaRef ds:uri="http://schemas.openxmlformats.org/officeDocument/2006/bibliography"/>
-  </ds:schemaRefs>
-</ds:datastoreItem>
 </file>
</xml_diff>